<commit_message>
updated doc and colors
</commit_message>
<xml_diff>
--- a/inst/resources/style-unhcr-portrait.docx
+++ b/inst/resources/style-unhcr-portrait.docx
@@ -61,10 +61,15 @@
     <w:sdt>
       <w:sdtPr>
         <w:rPr>
-          <w:rFonts w:eastAsiaTheme="minorHAnsi" w:cstheme="minorBidi"/>
+          <w:rFonts w:ascii="Lato" w:eastAsiaTheme="minorHAnsi" w:hAnsi="Lato" w:cstheme="minorBidi"/>
+          <w:caps w:val="0"/>
+          <w:noProof w:val="0"/>
           <w:color w:val="auto"/>
+          <w:kern w:val="0"/>
           <w:sz w:val="24"/>
           <w:szCs w:val="24"/>
+          <w:lang w:val="en-US"/>
+          <w14:ligatures w14:val="none"/>
         </w:rPr>
         <w:id w:val="-917698820"/>
         <w:docPartObj>
@@ -74,12 +79,7 @@
       </w:sdtPr>
       <w:sdtEndPr>
         <w:rPr>
-          <w:caps w:val="0"/>
-          <w:noProof w:val="0"/>
-          <w:kern w:val="0"/>
           <w:sz w:val="22"/>
-          <w:lang w:val="en-US"/>
-          <w14:ligatures w14:val="none"/>
         </w:rPr>
       </w:sdtEndPr>
       <w:sdtContent>
@@ -678,6 +678,7 @@
               <w:rPr>
                 <w:rFonts w:ascii="Dosis" w:hAnsi="Dosis"/>
               </w:rPr>
+              <w:lastRenderedPageBreak/>
               <w:t>Intention</w:t>
             </w:r>
           </w:p>
@@ -821,10 +822,11 @@
       </w:pPr>
     </w:p>
     <w:sectPr>
-      <w:footerReference w:type="default" r:id="rId8"/>
-      <w:headerReference w:type="first" r:id="rId9"/>
+      <w:headerReference w:type="default" r:id="rId8"/>
+      <w:footerReference w:type="default" r:id="rId9"/>
+      <w:headerReference w:type="first" r:id="rId10"/>
       <w:pgSz w:w="12240" w:h="15840"/>
-      <w:pgMar w:top="1440" w:right="1080" w:bottom="1440" w:left="1080" w:header="720" w:footer="510" w:gutter="0"/>
+      <w:pgMar w:top="1170" w:right="1080" w:bottom="1440" w:left="1080" w:header="750" w:footer="0" w:gutter="0"/>
       <w:cols w:space="720"/>
       <w:titlePg/>
       <w:docGrid w:linePitch="326"/>
@@ -865,12 +867,69 @@
   <w:p>
     <w:pPr>
       <w:pStyle w:val="Footer"/>
-      <w:rPr>
-        <w:rFonts w:asciiTheme="majorHAnsi" w:hAnsiTheme="majorHAnsi"/>
-        <w:color w:val="4BA6DD"/>
-        <w:szCs w:val="22"/>
-      </w:rPr>
     </w:pPr>
+    <w:r>
+      <w:rPr>
+        <w:noProof/>
+      </w:rPr>
+      <w:drawing>
+        <wp:anchor distT="0" distB="0" distL="114300" distR="114300" simplePos="0" relativeHeight="251667968" behindDoc="1" locked="0" layoutInCell="1" allowOverlap="1" wp14:anchorId="7712281D" wp14:editId="430730A0">
+          <wp:simplePos x="0" y="0"/>
+          <wp:positionH relativeFrom="column">
+            <wp:posOffset>-792480</wp:posOffset>
+          </wp:positionH>
+          <wp:positionV relativeFrom="paragraph">
+            <wp:posOffset>75565</wp:posOffset>
+          </wp:positionV>
+          <wp:extent cx="8314587" cy="601980"/>
+          <wp:effectExtent l="0" t="0" r="0" b="7620"/>
+          <wp:wrapNone/>
+          <wp:docPr id="243" name="Imagen 9"/>
+          <wp:cNvGraphicFramePr>
+            <a:graphicFrameLocks xmlns:a="http://schemas.openxmlformats.org/drawingml/2006/main" noChangeAspect="1"/>
+          </wp:cNvGraphicFramePr>
+          <a:graphic xmlns:a="http://schemas.openxmlformats.org/drawingml/2006/main">
+            <a:graphicData uri="http://schemas.openxmlformats.org/drawingml/2006/picture">
+              <pic:pic xmlns:pic="http://schemas.openxmlformats.org/drawingml/2006/picture">
+                <pic:nvPicPr>
+                  <pic:cNvPr id="17" name="Imagen 9"/>
+                  <pic:cNvPicPr>
+                    <a:picLocks noChangeAspect="1"/>
+                  </pic:cNvPicPr>
+                </pic:nvPicPr>
+                <pic:blipFill>
+                  <a:blip r:embed="rId1">
+                    <a:extLst>
+                      <a:ext uri="{28A0092B-C50C-407E-A947-70E740481C1C}">
+                        <a14:useLocalDpi xmlns:a14="http://schemas.microsoft.com/office/drawing/2010/main" val="0"/>
+                      </a:ext>
+                    </a:extLst>
+                  </a:blip>
+                  <a:stretch>
+                    <a:fillRect/>
+                  </a:stretch>
+                </pic:blipFill>
+                <pic:spPr>
+                  <a:xfrm>
+                    <a:off x="0" y="0"/>
+                    <a:ext cx="8314587" cy="601980"/>
+                  </a:xfrm>
+                  <a:prstGeom prst="rect">
+                    <a:avLst/>
+                  </a:prstGeom>
+                </pic:spPr>
+              </pic:pic>
+            </a:graphicData>
+          </a:graphic>
+          <wp14:sizeRelH relativeFrom="margin">
+            <wp14:pctWidth>0</wp14:pctWidth>
+          </wp14:sizeRelH>
+          <wp14:sizeRelV relativeFrom="margin">
+            <wp14:pctHeight>0</wp14:pctHeight>
+          </wp14:sizeRelV>
+        </wp:anchor>
+      </w:drawing>
+    </w:r>
   </w:p>
   <w:sdt>
     <w:sdtPr>
@@ -901,76 +960,6 @@
             <w:lang w:val="en-GB"/>
           </w:rPr>
         </w:pPr>
-        <w:r>
-          <w:rPr>
-            <w:rFonts w:ascii="Dosis Medium" w:hAnsi="Dosis Medium"/>
-            <w:color w:val="0495A8"/>
-            <w:sz w:val="18"/>
-            <w:szCs w:val="18"/>
-            <w:lang w:val="en-GB"/>
-          </w:rPr>
-          <mc:AlternateContent>
-            <mc:Choice Requires="wps">
-              <w:drawing>
-                <wp:anchor distT="0" distB="0" distL="114300" distR="114300" simplePos="0" relativeHeight="251663872" behindDoc="0" locked="0" layoutInCell="1" allowOverlap="1" wp14:anchorId="130B0CA2" wp14:editId="29F054AE">
-                  <wp:simplePos x="0" y="0"/>
-                  <wp:positionH relativeFrom="column">
-                    <wp:posOffset>-781050</wp:posOffset>
-                  </wp:positionH>
-                  <wp:positionV relativeFrom="paragraph">
-                    <wp:posOffset>221615</wp:posOffset>
-                  </wp:positionV>
-                  <wp:extent cx="7894320" cy="0"/>
-                  <wp:effectExtent l="0" t="12700" r="17780" b="12700"/>
-                  <wp:wrapNone/>
-                  <wp:docPr id="15" name="Straight Connector 15"/>
-                  <wp:cNvGraphicFramePr/>
-                  <a:graphic xmlns:a="http://schemas.openxmlformats.org/drawingml/2006/main">
-                    <a:graphicData uri="http://schemas.microsoft.com/office/word/2010/wordprocessingShape">
-                      <wps:wsp>
-                        <wps:cNvCnPr/>
-                        <wps:spPr>
-                          <a:xfrm>
-                            <a:off x="0" y="0"/>
-                            <a:ext cx="7894320" cy="0"/>
-                          </a:xfrm>
-                          <a:prstGeom prst="line">
-                            <a:avLst/>
-                          </a:prstGeom>
-                          <a:ln w="22225">
-                            <a:solidFill>
-                              <a:srgbClr val="00AAAC"/>
-                            </a:solidFill>
-                          </a:ln>
-                        </wps:spPr>
-                        <wps:style>
-                          <a:lnRef idx="1">
-                            <a:schemeClr val="accent1"/>
-                          </a:lnRef>
-                          <a:fillRef idx="0">
-                            <a:schemeClr val="accent1"/>
-                          </a:fillRef>
-                          <a:effectRef idx="0">
-                            <a:schemeClr val="accent1"/>
-                          </a:effectRef>
-                          <a:fontRef idx="minor">
-                            <a:schemeClr val="tx1"/>
-                          </a:fontRef>
-                        </wps:style>
-                        <wps:bodyPr/>
-                      </wps:wsp>
-                    </a:graphicData>
-                  </a:graphic>
-                </wp:anchor>
-              </w:drawing>
-            </mc:Choice>
-            <mc:Fallback>
-              <w:pict>
-                <v:line w14:anchorId="3F23275F" id="Straight Connector 15" o:spid="_x0000_s1026" style="position:absolute;z-index:251663872;visibility:visible;mso-wrap-style:square;mso-wrap-distance-left:9pt;mso-wrap-distance-top:0;mso-wrap-distance-right:9pt;mso-wrap-distance-bottom:0;mso-position-horizontal:absolute;mso-position-horizontal-relative:text;mso-position-vertical:absolute;mso-position-vertical-relative:text" from="-61.5pt,17.45pt" to="560.1pt,17.45pt" o:gfxdata="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" strokecolor="#00aaac" strokeweight="1.75pt"/>
-              </w:pict>
-            </mc:Fallback>
-          </mc:AlternateContent>
-        </w:r>
         <w:r>
           <w:rPr>
             <w:rFonts w:ascii="Dosis Medium" w:hAnsi="Dosis Medium"/>
@@ -1038,251 +1027,13 @@
   <w:p>
     <w:pPr>
       <w:pStyle w:val="Footer"/>
-    </w:pPr>
-    <w:r>
       <w:rPr>
         <w:rFonts w:asciiTheme="majorHAnsi" w:hAnsiTheme="majorHAnsi"/>
         <w:noProof/>
         <w:color w:val="4BA6DD"/>
         <w:szCs w:val="22"/>
-        <w:lang w:val="en-GB" w:eastAsia="en-GB"/>
-      </w:rPr>
-      <mc:AlternateContent>
-        <mc:Choice Requires="wps">
-          <w:drawing>
-            <wp:anchor distT="0" distB="0" distL="114300" distR="114300" simplePos="0" relativeHeight="251659776" behindDoc="0" locked="0" layoutInCell="1" allowOverlap="1" wp14:anchorId="29FE5E3C" wp14:editId="04B2EAA9">
-              <wp:simplePos x="0" y="0"/>
-              <wp:positionH relativeFrom="column">
-                <wp:posOffset>-9525</wp:posOffset>
-              </wp:positionH>
-              <wp:positionV relativeFrom="paragraph">
-                <wp:posOffset>81915</wp:posOffset>
-              </wp:positionV>
-              <wp:extent cx="6038850" cy="304800"/>
-              <wp:effectExtent l="0" t="0" r="19050" b="19050"/>
-              <wp:wrapNone/>
-              <wp:docPr id="3" name="Text Box 5"/>
-              <wp:cNvGraphicFramePr>
-                <a:graphicFrameLocks xmlns:a="http://schemas.openxmlformats.org/drawingml/2006/main"/>
-              </wp:cNvGraphicFramePr>
-              <a:graphic xmlns:a="http://schemas.openxmlformats.org/drawingml/2006/main">
-                <a:graphicData uri="http://schemas.microsoft.com/office/word/2010/wordprocessingShape">
-                  <wps:wsp>
-                    <wps:cNvSpPr txBox="1">
-                      <a:spLocks noChangeArrowheads="1"/>
-                    </wps:cNvSpPr>
-                    <wps:spPr bwMode="auto">
-                      <a:xfrm>
-                        <a:off x="0" y="0"/>
-                        <a:ext cx="6038850" cy="304800"/>
-                      </a:xfrm>
-                      <a:prstGeom prst="rect">
-                        <a:avLst/>
-                      </a:prstGeom>
-                      <a:solidFill>
-                        <a:srgbClr val="FFFFFF"/>
-                      </a:solidFill>
-                      <a:ln w="9525">
-                        <a:solidFill>
-                          <a:schemeClr val="bg1">
-                            <a:lumMod val="100000"/>
-                            <a:lumOff val="0"/>
-                          </a:schemeClr>
-                        </a:solidFill>
-                        <a:miter lim="800000"/>
-                        <a:headEnd/>
-                        <a:tailEnd/>
-                      </a:ln>
-                    </wps:spPr>
-                    <wps:txbx>
-                      <w:txbxContent>
-                        <w:p>
-                          <w:pPr>
-                            <w:spacing w:line="276" w:lineRule="auto"/>
-                            <w:jc w:val="both"/>
-                            <w:rPr>
-                              <w:sz w:val="18"/>
-                              <w:szCs w:val="18"/>
-                              <w:lang w:val="en-GB"/>
-                            </w:rPr>
-                          </w:pPr>
-                          <w:r>
-                            <w:rPr>
-                              <w:rFonts w:ascii="Dosis Medium" w:hAnsi="Dosis Medium"/>
-                              <w:color w:val="0495A8"/>
-                              <w:sz w:val="18"/>
-                              <w:szCs w:val="18"/>
-                              <w:lang w:val="en-GB"/>
-                            </w:rPr>
-                            <w:t>For more information, please contact:</w:t>
-                          </w:r>
-                          <w:r>
-                            <w:rPr>
-                              <w:rFonts w:ascii="Dosis Medium" w:hAnsi="Dosis Medium"/>
-                              <w:color w:val="0495A8"/>
-                              <w:sz w:val="18"/>
-                              <w:szCs w:val="18"/>
-                              <w:lang w:val="en-GB"/>
-                            </w:rPr>
-                            <w:t xml:space="preserve"> </w:t>
-                          </w:r>
-                          <w:r>
-                            <w:rPr>
-                              <w:sz w:val="18"/>
-                              <w:szCs w:val="18"/>
-                              <w:lang w:val="en-GB"/>
-                            </w:rPr>
-                            <w:t xml:space="preserve">Lorem ipsum - </w:t>
-                          </w:r>
-                          <w:hyperlink r:id="rId1" w:history="1">
-                            <w:r>
-                              <w:rPr>
-                                <w:rStyle w:val="Hyperlink"/>
-                                <w:sz w:val="18"/>
-                                <w:szCs w:val="18"/>
-                                <w:lang w:val="en-GB"/>
-                              </w:rPr>
-                              <w:t>Lipsum@agencia.org</w:t>
-                            </w:r>
-                          </w:hyperlink>
-                          <w:r>
-                            <w:rPr>
-                              <w:sz w:val="18"/>
-                              <w:szCs w:val="18"/>
-                              <w:lang w:val="en-GB"/>
-                            </w:rPr>
-                            <w:t xml:space="preserve"> | </w:t>
-                          </w:r>
-                          <w:proofErr w:type="spellStart"/>
-                          <w:r>
-                            <w:rPr>
-                              <w:sz w:val="18"/>
-                              <w:szCs w:val="18"/>
-                              <w:lang w:val="en-GB"/>
-                            </w:rPr>
-                            <w:t>Contacto</w:t>
-                          </w:r>
-                          <w:proofErr w:type="spellEnd"/>
-                          <w:r>
-                            <w:rPr>
-                              <w:sz w:val="18"/>
-                              <w:szCs w:val="18"/>
-                              <w:lang w:val="en-GB"/>
-                            </w:rPr>
-                            <w:t xml:space="preserve"> Dos – cdos@agenciados.org</w:t>
-                          </w:r>
-                        </w:p>
-                        <w:p/>
-                      </w:txbxContent>
-                    </wps:txbx>
-                    <wps:bodyPr rot="0" vert="horz" wrap="square" lIns="91440" tIns="45720" rIns="91440" bIns="45720" anchor="t" anchorCtr="0" upright="1">
-                      <a:noAutofit/>
-                    </wps:bodyPr>
-                  </wps:wsp>
-                </a:graphicData>
-              </a:graphic>
-              <wp14:sizeRelH relativeFrom="page">
-                <wp14:pctWidth>0</wp14:pctWidth>
-              </wp14:sizeRelH>
-              <wp14:sizeRelV relativeFrom="page">
-                <wp14:pctHeight>0</wp14:pctHeight>
-              </wp14:sizeRelV>
-            </wp:anchor>
-          </w:drawing>
-        </mc:Choice>
-        <mc:Fallback>
-          <w:pict>
-            <v:shapetype w14:anchorId="29FE5E3C" id="_x0000_t202" coordsize="21600,21600" o:spt="202" path="m,l,21600r21600,l21600,xe">
-              <v:stroke joinstyle="miter"/>
-              <v:path gradientshapeok="t" o:connecttype="rect"/>
-            </v:shapetype>
-            <v:shape id="Text Box 5" o:spid="_x0000_s1026" type="#_x0000_t202" style="position:absolute;margin-left:-.75pt;margin-top:6.45pt;width:475.5pt;height:24pt;z-index:251659776;visibility:visible;mso-wrap-style:square;mso-width-percent:0;mso-height-percent:0;mso-wrap-distance-left:9pt;mso-wrap-distance-top:0;mso-wrap-distance-right:9pt;mso-wrap-distance-bottom:0;mso-position-horizontal:absolute;mso-position-horizontal-relative:text;mso-position-vertical:absolute;mso-position-vertical-relative:text;mso-width-percent:0;mso-height-percent:0;mso-width-relative:page;mso-height-relative:page;v-text-anchor:top" o:gfxdata="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" strokecolor="white [3212]">
-              <v:textbox>
-                <w:txbxContent>
-                  <w:p>
-                    <w:pPr>
-                      <w:spacing w:line="276" w:lineRule="auto"/>
-                      <w:jc w:val="both"/>
-                      <w:rPr>
-                        <w:sz w:val="18"/>
-                        <w:szCs w:val="18"/>
-                        <w:lang w:val="en-GB"/>
-                      </w:rPr>
-                    </w:pPr>
-                    <w:r>
-                      <w:rPr>
-                        <w:rFonts w:ascii="Dosis Medium" w:hAnsi="Dosis Medium"/>
-                        <w:color w:val="0495A8"/>
-                        <w:sz w:val="18"/>
-                        <w:szCs w:val="18"/>
-                        <w:lang w:val="en-GB"/>
-                      </w:rPr>
-                      <w:t>For more information, please contact:</w:t>
-                    </w:r>
-                    <w:r>
-                      <w:rPr>
-                        <w:rFonts w:ascii="Dosis Medium" w:hAnsi="Dosis Medium"/>
-                        <w:color w:val="0495A8"/>
-                        <w:sz w:val="18"/>
-                        <w:szCs w:val="18"/>
-                        <w:lang w:val="en-GB"/>
-                      </w:rPr>
-                      <w:t xml:space="preserve"> </w:t>
-                    </w:r>
-                    <w:r>
-                      <w:rPr>
-                        <w:sz w:val="18"/>
-                        <w:szCs w:val="18"/>
-                        <w:lang w:val="en-GB"/>
-                      </w:rPr>
-                      <w:t xml:space="preserve">Lorem ipsum - </w:t>
-                    </w:r>
-                    <w:hyperlink r:id="rId2" w:history="1">
-                      <w:r>
-                        <w:rPr>
-                          <w:rStyle w:val="Hyperlink"/>
-                          <w:sz w:val="18"/>
-                          <w:szCs w:val="18"/>
-                          <w:lang w:val="en-GB"/>
-                        </w:rPr>
-                        <w:t>Lipsum@agencia.org</w:t>
-                      </w:r>
-                    </w:hyperlink>
-                    <w:r>
-                      <w:rPr>
-                        <w:sz w:val="18"/>
-                        <w:szCs w:val="18"/>
-                        <w:lang w:val="en-GB"/>
-                      </w:rPr>
-                      <w:t xml:space="preserve"> | </w:t>
-                    </w:r>
-                    <w:proofErr w:type="spellStart"/>
-                    <w:r>
-                      <w:rPr>
-                        <w:sz w:val="18"/>
-                        <w:szCs w:val="18"/>
-                        <w:lang w:val="en-GB"/>
-                      </w:rPr>
-                      <w:t>Contacto</w:t>
-                    </w:r>
-                    <w:proofErr w:type="spellEnd"/>
-                    <w:r>
-                      <w:rPr>
-                        <w:sz w:val="18"/>
-                        <w:szCs w:val="18"/>
-                        <w:lang w:val="en-GB"/>
-                      </w:rPr>
-                      <w:t xml:space="preserve"> Dos – cdos@agenciados.org</w:t>
-                    </w:r>
-                  </w:p>
-                  <w:p/>
-                </w:txbxContent>
-              </v:textbox>
-            </v:shape>
-          </w:pict>
-        </mc:Fallback>
-      </mc:AlternateContent>
-    </w:r>
+      </w:rPr>
+    </w:pPr>
   </w:p>
 </w:ftr>
 </file>
@@ -1319,18 +1070,18 @@
         <w:noProof/>
       </w:rPr>
       <w:drawing>
-        <wp:anchor distT="0" distB="0" distL="114300" distR="114300" simplePos="0" relativeHeight="251661824" behindDoc="1" locked="0" layoutInCell="1" allowOverlap="1" wp14:anchorId="3460941C" wp14:editId="1B5DF0CC">
+        <wp:anchor distT="0" distB="0" distL="114300" distR="114300" simplePos="0" relativeHeight="251668992" behindDoc="0" locked="0" layoutInCell="1" allowOverlap="1" wp14:anchorId="562C8BF1" wp14:editId="21B56B8E">
           <wp:simplePos x="0" y="0"/>
           <wp:positionH relativeFrom="column">
-            <wp:posOffset>-704850</wp:posOffset>
+            <wp:posOffset>-868680</wp:posOffset>
           </wp:positionH>
           <wp:positionV relativeFrom="paragraph">
-            <wp:posOffset>-457200</wp:posOffset>
+            <wp:posOffset>-594360</wp:posOffset>
           </wp:positionV>
-          <wp:extent cx="7790400" cy="1044000"/>
-          <wp:effectExtent l="0" t="0" r="0" b="0"/>
+          <wp:extent cx="8013766" cy="617220"/>
+          <wp:effectExtent l="0" t="0" r="6350" b="0"/>
           <wp:wrapNone/>
-          <wp:docPr id="14" name="Picture 28"/>
+          <wp:docPr id="242" name="Imagen 7" descr="header-secundario"/>
           <wp:cNvGraphicFramePr>
             <a:graphicFrameLocks xmlns:a="http://schemas.openxmlformats.org/drawingml/2006/main" noChangeAspect="1"/>
           </wp:cNvGraphicFramePr>
@@ -1338,8 +1089,10 @@
             <a:graphicData uri="http://schemas.openxmlformats.org/drawingml/2006/picture">
               <pic:pic xmlns:pic="http://schemas.openxmlformats.org/drawingml/2006/picture">
                 <pic:nvPicPr>
-                  <pic:cNvPr id="0" name="Picture 28"/>
-                  <pic:cNvPicPr/>
+                  <pic:cNvPr id="7" name="Imagen 7" descr="header-secundario"/>
+                  <pic:cNvPicPr>
+                    <a:picLocks noChangeAspect="1"/>
+                  </pic:cNvPicPr>
                 </pic:nvPicPr>
                 <pic:blipFill>
                   <a:blip r:embed="rId1">
@@ -1356,7 +1109,7 @@
                 <pic:spPr>
                   <a:xfrm>
                     <a:off x="0" y="0"/>
-                    <a:ext cx="7790400" cy="1044000"/>
+                    <a:ext cx="8013766" cy="617220"/>
                   </a:xfrm>
                   <a:prstGeom prst="rect">
                     <a:avLst/>
@@ -1365,10 +1118,77 @@
               </pic:pic>
             </a:graphicData>
           </a:graphic>
-          <wp14:sizeRelH relativeFrom="page">
+          <wp14:sizeRelH relativeFrom="margin">
             <wp14:pctWidth>0</wp14:pctWidth>
           </wp14:sizeRelH>
-          <wp14:sizeRelV relativeFrom="page">
+          <wp14:sizeRelV relativeFrom="margin">
+            <wp14:pctHeight>0</wp14:pctHeight>
+          </wp14:sizeRelV>
+        </wp:anchor>
+      </w:drawing>
+    </w:r>
+  </w:p>
+</w:hdr>
+</file>
+
+<file path=word/header2.xml><?xml version="1.0" encoding="utf-8"?>
+<w:hdr xmlns:wpc="http://schemas.microsoft.com/office/word/2010/wordprocessingCanvas" xmlns:cx="http://schemas.microsoft.com/office/drawing/2014/chartex" xmlns:cx1="http://schemas.microsoft.com/office/drawing/2015/9/8/chartex" xmlns:cx2="http://schemas.microsoft.com/office/drawing/2015/10/21/chartex" xmlns:cx3="http://schemas.microsoft.com/office/drawing/2016/5/9/chartex" xmlns:cx4="http://schemas.microsoft.com/office/drawing/2016/5/10/chartex" xmlns:cx5="http://schemas.microsoft.com/office/drawing/2016/5/11/chartex" xmlns:cx6="http://schemas.microsoft.com/office/drawing/2016/5/12/chartex" xmlns:cx7="http://schemas.microsoft.com/office/drawing/2016/5/13/chartex" xmlns:cx8="http://schemas.microsoft.com/office/drawing/2016/5/14/chartex" xmlns:mc="http://schemas.openxmlformats.org/markup-compatibility/2006" xmlns:aink="http://schemas.microsoft.com/office/drawing/2016/ink" xmlns:am3d="http://schemas.microsoft.com/office/drawing/2017/model3d" xmlns:o="urn:schemas-microsoft-com:office:office" xmlns:r="http://schemas.openxmlformats.org/officeDocument/2006/relationships" xmlns:m="http://schemas.openxmlformats.org/officeDocument/2006/math" xmlns:v="urn:schemas-microsoft-com:vml" xmlns:wp14="http://schemas.microsoft.com/office/word/2010/wordprocessingDrawing" xmlns:wp="http://schemas.openxmlformats.org/drawingml/2006/wordprocessingDrawing" xmlns:w10="urn:schemas-microsoft-com:office:word" xmlns:w="http://schemas.openxmlformats.org/wordprocessingml/2006/main" xmlns:w14="http://schemas.microsoft.com/office/word/2010/wordml" xmlns:w15="http://schemas.microsoft.com/office/word/2012/wordml" xmlns:w16cex="http://schemas.microsoft.com/office/word/2018/wordml/cex" xmlns:w16cid="http://schemas.microsoft.com/office/word/2016/wordml/cid" xmlns:w16="http://schemas.microsoft.com/office/word/2018/wordml" xmlns:w16se="http://schemas.microsoft.com/office/word/2015/wordml/symex" xmlns:wpg="http://schemas.microsoft.com/office/word/2010/wordprocessingGroup" xmlns:wpi="http://schemas.microsoft.com/office/word/2010/wordprocessingInk" xmlns:wne="http://schemas.microsoft.com/office/word/2006/wordml" xmlns:wps="http://schemas.microsoft.com/office/word/2010/wordprocessingShape" mc:Ignorable="w14 w15 w16se w16cid w16 w16cex wp14">
+  <w:p>
+    <w:pPr>
+      <w:pStyle w:val="Header"/>
+    </w:pPr>
+    <w:r>
+      <w:rPr>
+        <w:noProof/>
+      </w:rPr>
+      <w:drawing>
+        <wp:anchor distT="0" distB="228600" distL="114300" distR="114300" simplePos="0" relativeHeight="251665920" behindDoc="0" locked="0" layoutInCell="1" allowOverlap="1" wp14:anchorId="038D828F" wp14:editId="7ACA4FDE">
+          <wp:simplePos x="0" y="0"/>
+          <wp:positionH relativeFrom="page">
+            <wp:posOffset>-15240</wp:posOffset>
+          </wp:positionH>
+          <wp:positionV relativeFrom="page">
+            <wp:posOffset>-22860</wp:posOffset>
+          </wp:positionV>
+          <wp:extent cx="7970620" cy="1127760"/>
+          <wp:effectExtent l="0" t="0" r="0" b="0"/>
+          <wp:wrapTopAndBottom/>
+          <wp:docPr id="244" name="Imagen 8" descr="/Users/manovalo/Users/manovalo/TRABAJO SSD/R4V 2021/BRANDING 2021 - PROCESO/Word/Imgs/ESP/Encabezado-principal.jpgEncabezado-principal"/>
+          <wp:cNvGraphicFramePr>
+            <a:graphicFrameLocks xmlns:a="http://schemas.openxmlformats.org/drawingml/2006/main" noChangeAspect="1"/>
+          </wp:cNvGraphicFramePr>
+          <a:graphic xmlns:a="http://schemas.openxmlformats.org/drawingml/2006/main">
+            <a:graphicData uri="http://schemas.openxmlformats.org/drawingml/2006/picture">
+              <pic:pic xmlns:pic="http://schemas.openxmlformats.org/drawingml/2006/picture">
+                <pic:nvPicPr>
+                  <pic:cNvPr id="8" name="Imagen 8" descr="/Users/manovalo/Users/manovalo/TRABAJO SSD/R4V 2021/BRANDING 2021 - PROCESO/Word/Imgs/ESP/Encabezado-principal.jpgEncabezado-principal"/>
+                  <pic:cNvPicPr>
+                    <a:picLocks noChangeAspect="1"/>
+                  </pic:cNvPicPr>
+                </pic:nvPicPr>
+                <pic:blipFill>
+                  <a:blip r:embed="rId1"/>
+                  <a:srcRect/>
+                  <a:stretch>
+                    <a:fillRect/>
+                  </a:stretch>
+                </pic:blipFill>
+                <pic:spPr>
+                  <a:xfrm>
+                    <a:off x="0" y="0"/>
+                    <a:ext cx="8007805" cy="1133021"/>
+                  </a:xfrm>
+                  <a:prstGeom prst="rect">
+                    <a:avLst/>
+                  </a:prstGeom>
+                </pic:spPr>
+              </pic:pic>
+            </a:graphicData>
+          </a:graphic>
+          <wp14:sizeRelH relativeFrom="margin">
+            <wp14:pctWidth>0</wp14:pctWidth>
+          </wp14:sizeRelH>
+          <wp14:sizeRelV relativeFrom="margin">
             <wp14:pctHeight>0</wp14:pctHeight>
           </wp14:sizeRelV>
         </wp:anchor>
@@ -1565,6 +1385,118 @@
     </w:lvl>
   </w:abstractNum>
   <w:abstractNum w:abstractNumId="2" w15:restartNumberingAfterBreak="0">
+    <w:nsid w:val="0D5A5565"/>
+    <w:multiLevelType w:val="hybridMultilevel"/>
+    <w:tmpl w:val="3668AC90"/>
+    <w:lvl w:ilvl="0" w:tplc="77686042">
+      <w:numFmt w:val="bullet"/>
+      <w:lvlText w:val="﷒"/>
+      <w:lvlJc w:val="left"/>
+      <w:pPr>
+        <w:ind w:left="720" w:hanging="360"/>
+      </w:pPr>
+      <w:rPr>
+        <w:rFonts w:ascii="Lato" w:eastAsiaTheme="minorHAnsi" w:hAnsi="Lato" w:cstheme="minorBidi" w:hint="default"/>
+      </w:rPr>
+    </w:lvl>
+    <w:lvl w:ilvl="1" w:tplc="04090003" w:tentative="1">
+      <w:start w:val="1"/>
+      <w:numFmt w:val="bullet"/>
+      <w:lvlText w:val="o"/>
+      <w:lvlJc w:val="left"/>
+      <w:pPr>
+        <w:ind w:left="1440" w:hanging="360"/>
+      </w:pPr>
+      <w:rPr>
+        <w:rFonts w:ascii="Courier New" w:hAnsi="Courier New" w:cs="Courier New" w:hint="default"/>
+      </w:rPr>
+    </w:lvl>
+    <w:lvl w:ilvl="2" w:tplc="04090005" w:tentative="1">
+      <w:start w:val="1"/>
+      <w:numFmt w:val="bullet"/>
+      <w:lvlText w:val=""/>
+      <w:lvlJc w:val="left"/>
+      <w:pPr>
+        <w:ind w:left="2160" w:hanging="360"/>
+      </w:pPr>
+      <w:rPr>
+        <w:rFonts w:ascii="Wingdings" w:hAnsi="Wingdings" w:hint="default"/>
+      </w:rPr>
+    </w:lvl>
+    <w:lvl w:ilvl="3" w:tplc="04090001" w:tentative="1">
+      <w:start w:val="1"/>
+      <w:numFmt w:val="bullet"/>
+      <w:lvlText w:val=""/>
+      <w:lvlJc w:val="left"/>
+      <w:pPr>
+        <w:ind w:left="2880" w:hanging="360"/>
+      </w:pPr>
+      <w:rPr>
+        <w:rFonts w:ascii="Symbol" w:hAnsi="Symbol" w:hint="default"/>
+      </w:rPr>
+    </w:lvl>
+    <w:lvl w:ilvl="4" w:tplc="04090003" w:tentative="1">
+      <w:start w:val="1"/>
+      <w:numFmt w:val="bullet"/>
+      <w:lvlText w:val="o"/>
+      <w:lvlJc w:val="left"/>
+      <w:pPr>
+        <w:ind w:left="3600" w:hanging="360"/>
+      </w:pPr>
+      <w:rPr>
+        <w:rFonts w:ascii="Courier New" w:hAnsi="Courier New" w:cs="Courier New" w:hint="default"/>
+      </w:rPr>
+    </w:lvl>
+    <w:lvl w:ilvl="5" w:tplc="04090005" w:tentative="1">
+      <w:start w:val="1"/>
+      <w:numFmt w:val="bullet"/>
+      <w:lvlText w:val=""/>
+      <w:lvlJc w:val="left"/>
+      <w:pPr>
+        <w:ind w:left="4320" w:hanging="360"/>
+      </w:pPr>
+      <w:rPr>
+        <w:rFonts w:ascii="Wingdings" w:hAnsi="Wingdings" w:hint="default"/>
+      </w:rPr>
+    </w:lvl>
+    <w:lvl w:ilvl="6" w:tplc="04090001" w:tentative="1">
+      <w:start w:val="1"/>
+      <w:numFmt w:val="bullet"/>
+      <w:lvlText w:val=""/>
+      <w:lvlJc w:val="left"/>
+      <w:pPr>
+        <w:ind w:left="5040" w:hanging="360"/>
+      </w:pPr>
+      <w:rPr>
+        <w:rFonts w:ascii="Symbol" w:hAnsi="Symbol" w:hint="default"/>
+      </w:rPr>
+    </w:lvl>
+    <w:lvl w:ilvl="7" w:tplc="04090003" w:tentative="1">
+      <w:start w:val="1"/>
+      <w:numFmt w:val="bullet"/>
+      <w:lvlText w:val="o"/>
+      <w:lvlJc w:val="left"/>
+      <w:pPr>
+        <w:ind w:left="5760" w:hanging="360"/>
+      </w:pPr>
+      <w:rPr>
+        <w:rFonts w:ascii="Courier New" w:hAnsi="Courier New" w:cs="Courier New" w:hint="default"/>
+      </w:rPr>
+    </w:lvl>
+    <w:lvl w:ilvl="8" w:tplc="04090005" w:tentative="1">
+      <w:start w:val="1"/>
+      <w:numFmt w:val="bullet"/>
+      <w:lvlText w:val=""/>
+      <w:lvlJc w:val="left"/>
+      <w:pPr>
+        <w:ind w:left="6480" w:hanging="360"/>
+      </w:pPr>
+      <w:rPr>
+        <w:rFonts w:ascii="Wingdings" w:hAnsi="Wingdings" w:hint="default"/>
+      </w:rPr>
+    </w:lvl>
+  </w:abstractNum>
+  <w:abstractNum w:abstractNumId="3" w15:restartNumberingAfterBreak="0">
     <w:nsid w:val="194E73CF"/>
     <w:multiLevelType w:val="hybridMultilevel"/>
     <w:tmpl w:val="4BC673AA"/>
@@ -1677,7 +1609,7 @@
       </w:rPr>
     </w:lvl>
   </w:abstractNum>
-  <w:abstractNum w:abstractNumId="3" w15:restartNumberingAfterBreak="0">
+  <w:abstractNum w:abstractNumId="4" w15:restartNumberingAfterBreak="0">
     <w:nsid w:val="53A07279"/>
     <w:multiLevelType w:val="hybridMultilevel"/>
     <w:tmpl w:val="096CD4C0"/>
@@ -1793,7 +1725,7 @@
       </w:rPr>
     </w:lvl>
   </w:abstractNum>
-  <w:abstractNum w:abstractNumId="4" w15:restartNumberingAfterBreak="0">
+  <w:abstractNum w:abstractNumId="5" w15:restartNumberingAfterBreak="0">
     <w:nsid w:val="597AA2FE"/>
     <w:multiLevelType w:val="multilevel"/>
     <w:tmpl w:val="7954E61E"/>
@@ -1885,7 +1817,7 @@
       <w:lvlJc w:val="left"/>
     </w:lvl>
   </w:abstractNum>
-  <w:abstractNum w:abstractNumId="5" w15:restartNumberingAfterBreak="0">
+  <w:abstractNum w:abstractNumId="6" w15:restartNumberingAfterBreak="0">
     <w:nsid w:val="621D2E0F"/>
     <w:multiLevelType w:val="hybridMultilevel"/>
     <w:tmpl w:val="38185A86"/>
@@ -1975,7 +1907,7 @@
       </w:pPr>
     </w:lvl>
   </w:abstractNum>
-  <w:abstractNum w:abstractNumId="6" w15:restartNumberingAfterBreak="0">
+  <w:abstractNum w:abstractNumId="7" w15:restartNumberingAfterBreak="0">
     <w:nsid w:val="686B2DFE"/>
     <w:multiLevelType w:val="hybridMultilevel"/>
     <w:tmpl w:val="49E40F00"/>
@@ -2095,19 +2027,22 @@
     <w:abstractNumId w:val="0"/>
   </w:num>
   <w:num w:numId="3">
+    <w:abstractNumId w:val="5"/>
+  </w:num>
+  <w:num w:numId="4">
+    <w:abstractNumId w:val="6"/>
+  </w:num>
+  <w:num w:numId="5">
+    <w:abstractNumId w:val="3"/>
+  </w:num>
+  <w:num w:numId="6">
+    <w:abstractNumId w:val="7"/>
+  </w:num>
+  <w:num w:numId="7">
     <w:abstractNumId w:val="4"/>
   </w:num>
-  <w:num w:numId="4">
-    <w:abstractNumId w:val="5"/>
-  </w:num>
-  <w:num w:numId="5">
+  <w:num w:numId="8">
     <w:abstractNumId w:val="2"/>
-  </w:num>
-  <w:num w:numId="6">
-    <w:abstractNumId w:val="6"/>
-  </w:num>
-  <w:num w:numId="7">
-    <w:abstractNumId w:val="3"/>
   </w:num>
 </w:numbering>
 </file>

</xml_diff>